<commit_message>
change diss short abstract sentence
</commit_message>
<xml_diff>
--- a/reports/paper/word/defense/article/dissertation.docx
+++ b/reports/paper/word/defense/article/dissertation.docx
@@ -148,6 +148,13 @@
           <w:rFonts w:ascii="Times New Roman" w:hAnsi="Times New Roman" w:cs="Times New Roman"/>
           <w:color w:val="000000" w:themeColor="text1"/>
         </w:rPr>
+        <w:t xml:space="preserve"> - SHORT</w:t>
+      </w:r>
+      <w:r>
+        <w:rPr>
+          <w:rFonts w:ascii="Times New Roman" w:hAnsi="Times New Roman" w:cs="Times New Roman"/>
+          <w:color w:val="000000" w:themeColor="text1"/>
+        </w:rPr>
         <w:br w:type="page"/>
       </w:r>
     </w:p>
@@ -182,7 +189,35 @@
           <w:rFonts w:ascii="Times New Roman" w:hAnsi="Times New Roman" w:cs="Times New Roman"/>
           <w:color w:val="000000" w:themeColor="text1"/>
         </w:rPr>
-        <w:t xml:space="preserve">Good soldiers refer to employees who exhibit sustained, superior citizenship relative to others. Researchers have argued that this streaky behavior is due to motives, personality, and other individual characteristics such as one's justice perceptions. The present set of studies, grounded in a situation by person framework, broadened this view to more readily acknowledge both context and self-regulatory actions. A pilot web-scraping study found that the notifications individuals receive asking them for assistance, an aspect of one's situation, demonstrated movement consistent with a random walk. </w:t>
+        <w:t>The phrase, “good soldier,” refers to</w:t>
+      </w:r>
+      <w:r>
+        <w:rPr>
+          <w:rFonts w:ascii="Times New Roman" w:hAnsi="Times New Roman" w:cs="Times New Roman"/>
+          <w:color w:val="000000" w:themeColor="text1"/>
+        </w:rPr>
+        <w:t xml:space="preserve"> an employee who exhibits </w:t>
+      </w:r>
+      <w:r>
+        <w:rPr>
+          <w:rFonts w:ascii="Times New Roman" w:hAnsi="Times New Roman" w:cs="Times New Roman"/>
+          <w:color w:val="000000" w:themeColor="text1"/>
+        </w:rPr>
+        <w:t xml:space="preserve">sustained, superior citizenship relative to others. Researchers have argued that this streaky behavior is due to motives, personality, and other individual characteristics such as one's justice perceptions. The present set of studies, grounded in a situation by person framework, </w:t>
+      </w:r>
+      <w:r>
+        <w:rPr>
+          <w:rFonts w:ascii="Times New Roman" w:hAnsi="Times New Roman" w:cs="Times New Roman"/>
+          <w:color w:val="000000" w:themeColor="text1"/>
+        </w:rPr>
+        <w:t>broadens</w:t>
+      </w:r>
+      <w:r>
+        <w:rPr>
+          <w:rFonts w:ascii="Times New Roman" w:hAnsi="Times New Roman" w:cs="Times New Roman"/>
+          <w:color w:val="000000" w:themeColor="text1"/>
+        </w:rPr>
+        <w:t xml:space="preserve"> this view to more readily acknowledge both context and self-regulatory actions. A pilot web-scraping study found that the notifications individuals receive asking them for assistance, an aspect of one's situation, demonstrated movement consistent with a random walk. </w:t>
       </w:r>
       <w:r>
         <w:rPr>
@@ -196,7 +231,23 @@
           <w:rFonts w:ascii="Times New Roman" w:hAnsi="Times New Roman" w:cs="Times New Roman"/>
           <w:color w:val="000000" w:themeColor="text1"/>
         </w:rPr>
-        <w:t xml:space="preserve"> observed pattern was then implemented into an agent-based simulation where person characteristics and responses could be systematically controlled and manipulated. The results suggested that employee helping behaviors, in response to a request for assistance, may exhibit sustained differences even if employees do not differ a priori in motive or character. Theoretical and practical implications, as well as study limitations, are discussed.</w:t>
+        <w:t xml:space="preserve"> observed pattern was then implemented into an agent-based simulation where person characteristics and responses could be systematically controlled and manipulated. The results suggested that employee helping behaviors, in response to a request for assistance, may exhibit sustained differences even if employees do not differ </w:t>
+      </w:r>
+      <w:r>
+        <w:rPr>
+          <w:rFonts w:ascii="Times New Roman" w:hAnsi="Times New Roman" w:cs="Times New Roman"/>
+          <w:i/>
+          <w:iCs/>
+          <w:color w:val="000000" w:themeColor="text1"/>
+        </w:rPr>
+        <w:t>a priori</w:t>
+      </w:r>
+      <w:r>
+        <w:rPr>
+          <w:rFonts w:ascii="Times New Roman" w:hAnsi="Times New Roman" w:cs="Times New Roman"/>
+          <w:color w:val="000000" w:themeColor="text1"/>
+        </w:rPr>
+        <w:t xml:space="preserve"> in motive or character. Theoretical and practical implications, as well as study limitations, are discussed.</w:t>
       </w:r>
       <w:r>
         <w:rPr>
@@ -28236,6 +28287,11 @@
         <w:docPartUnique/>
       </w:docPartObj>
     </w:sdtPr>
+    <w:sdtEndPr>
+      <w:rPr>
+        <w:rStyle w:val="PageNumber"/>
+      </w:rPr>
+    </w:sdtEndPr>
     <w:sdtContent>
       <w:p>
         <w:pPr>
@@ -28287,6 +28343,11 @@
         <w:docPartUnique/>
       </w:docPartObj>
     </w:sdtPr>
+    <w:sdtEndPr>
+      <w:rPr>
+        <w:rStyle w:val="PageNumber"/>
+      </w:rPr>
+    </w:sdtEndPr>
     <w:sdtContent>
       <w:p>
         <w:pPr>

</xml_diff>

<commit_message>
ocb history notes ready
</commit_message>
<xml_diff>
--- a/reports/paper/word/defense/article/dissertation.docx
+++ b/reports/paper/word/defense/article/dissertation.docx
@@ -189,49 +189,98 @@
           <w:rFonts w:ascii="Times New Roman" w:hAnsi="Times New Roman" w:cs="Times New Roman"/>
           <w:color w:val="000000" w:themeColor="text1"/>
         </w:rPr>
-        <w:t>The phrase, “good soldier,” refers to</w:t>
-      </w:r>
-      <w:r>
-        <w:rPr>
-          <w:rFonts w:ascii="Times New Roman" w:hAnsi="Times New Roman" w:cs="Times New Roman"/>
-          <w:color w:val="000000" w:themeColor="text1"/>
-        </w:rPr>
-        <w:t xml:space="preserve"> an employee who exhibits </w:t>
-      </w:r>
-      <w:r>
-        <w:rPr>
-          <w:rFonts w:ascii="Times New Roman" w:hAnsi="Times New Roman" w:cs="Times New Roman"/>
-          <w:color w:val="000000" w:themeColor="text1"/>
-        </w:rPr>
-        <w:t xml:space="preserve">sustained, superior citizenship relative to others. Researchers have argued that this streaky behavior is due to motives, personality, and other individual characteristics such as one's justice perceptions. The present set of studies, grounded in a situation by person framework, </w:t>
-      </w:r>
-      <w:r>
-        <w:rPr>
-          <w:rFonts w:ascii="Times New Roman" w:hAnsi="Times New Roman" w:cs="Times New Roman"/>
-          <w:color w:val="000000" w:themeColor="text1"/>
-        </w:rPr>
-        <w:t>broadens</w:t>
-      </w:r>
-      <w:r>
-        <w:rPr>
-          <w:rFonts w:ascii="Times New Roman" w:hAnsi="Times New Roman" w:cs="Times New Roman"/>
-          <w:color w:val="000000" w:themeColor="text1"/>
-        </w:rPr>
-        <w:t xml:space="preserve"> this view to more readily acknowledge both context and self-regulatory actions. A pilot web-scraping study found that the notifications individuals receive asking them for assistance, an aspect of one's situation, demonstrated movement consistent with a random walk. </w:t>
-      </w:r>
-      <w:r>
-        <w:rPr>
-          <w:rFonts w:ascii="Times New Roman" w:hAnsi="Times New Roman" w:cs="Times New Roman"/>
-          <w:color w:val="000000" w:themeColor="text1"/>
-        </w:rPr>
-        <w:t>This</w:t>
-      </w:r>
-      <w:r>
-        <w:rPr>
-          <w:rFonts w:ascii="Times New Roman" w:hAnsi="Times New Roman" w:cs="Times New Roman"/>
-          <w:color w:val="000000" w:themeColor="text1"/>
-        </w:rPr>
-        <w:t xml:space="preserve"> observed pattern was then implemented into an agent-based simulation where person characteristics and responses could be systematically controlled and manipulated. The results suggested that employee helping behaviors, in response to a request for assistance, may exhibit sustained differences even if employees do not differ </w:t>
+        <w:t xml:space="preserve">The phrase, “good soldier,” refers to an employee who exhibits </w:t>
+      </w:r>
+      <w:r>
+        <w:rPr>
+          <w:rFonts w:ascii="Times New Roman" w:hAnsi="Times New Roman" w:cs="Times New Roman"/>
+          <w:color w:val="000000" w:themeColor="text1"/>
+        </w:rPr>
+        <w:t>sustained, superior citizenship relative to others. Researchers have argued that</w:t>
+      </w:r>
+      <w:r>
+        <w:rPr>
+          <w:rFonts w:ascii="Times New Roman" w:hAnsi="Times New Roman" w:cs="Times New Roman"/>
+          <w:color w:val="000000" w:themeColor="text1"/>
+        </w:rPr>
+        <w:t xml:space="preserve"> </w:t>
+      </w:r>
+      <w:r>
+        <w:rPr>
+          <w:rFonts w:ascii="Times New Roman" w:hAnsi="Times New Roman" w:cs="Times New Roman"/>
+          <w:color w:val="000000" w:themeColor="text1"/>
+        </w:rPr>
+        <w:t>this streaky behavior is due to motives, personality, and other individual characteristics such as one's justice perceptions.</w:t>
+      </w:r>
+      <w:r>
+        <w:rPr>
+          <w:rFonts w:ascii="Times New Roman" w:hAnsi="Times New Roman" w:cs="Times New Roman"/>
+          <w:color w:val="000000" w:themeColor="text1"/>
+        </w:rPr>
+        <w:t xml:space="preserve"> What is seldom acknowledged is that differences across employees in their helping behavior may also reflect differences in the number of requests that they receive asking them for assistance. To the extent that incoming requests vary across employees, a citizenship champion could emerge even among employees who are identical in character. This study presents a situation by person framework describing how streaky citizenship may be generated from the combination of context (incoming requests for help) and person characteristics (reactions to such requests). </w:t>
+      </w:r>
+      <w:r>
+        <w:rPr>
+          <w:rFonts w:ascii="Times New Roman" w:hAnsi="Times New Roman" w:cs="Times New Roman"/>
+          <w:color w:val="000000" w:themeColor="text1"/>
+        </w:rPr>
+        <w:t xml:space="preserve">A pilot web-scraping study </w:t>
+      </w:r>
+      <w:r>
+        <w:rPr>
+          <w:rFonts w:ascii="Times New Roman" w:hAnsi="Times New Roman" w:cs="Times New Roman"/>
+          <w:color w:val="000000" w:themeColor="text1"/>
+        </w:rPr>
+        <w:t>examines</w:t>
+      </w:r>
+      <w:r>
+        <w:rPr>
+          <w:rFonts w:ascii="Times New Roman" w:hAnsi="Times New Roman" w:cs="Times New Roman"/>
+          <w:color w:val="000000" w:themeColor="text1"/>
+        </w:rPr>
+        <w:t xml:space="preserve"> that the notifications individuals receive asking them for </w:t>
+      </w:r>
+      <w:r>
+        <w:rPr>
+          <w:rFonts w:ascii="Times New Roman" w:hAnsi="Times New Roman" w:cs="Times New Roman"/>
+          <w:color w:val="000000" w:themeColor="text1"/>
+        </w:rPr>
+        <w:t xml:space="preserve">help. The observed empirical pattern is then </w:t>
+      </w:r>
+      <w:r>
+        <w:rPr>
+          <w:rFonts w:ascii="Times New Roman" w:hAnsi="Times New Roman" w:cs="Times New Roman"/>
+          <w:color w:val="000000" w:themeColor="text1"/>
+        </w:rPr>
+        <w:t xml:space="preserve">implemented into an agent-based simulation where person characteristics and responses </w:t>
+      </w:r>
+      <w:r>
+        <w:rPr>
+          <w:rFonts w:ascii="Times New Roman" w:hAnsi="Times New Roman" w:cs="Times New Roman"/>
+          <w:color w:val="000000" w:themeColor="text1"/>
+        </w:rPr>
+        <w:t>can</w:t>
+      </w:r>
+      <w:r>
+        <w:rPr>
+          <w:rFonts w:ascii="Times New Roman" w:hAnsi="Times New Roman" w:cs="Times New Roman"/>
+          <w:color w:val="000000" w:themeColor="text1"/>
+        </w:rPr>
+        <w:t xml:space="preserve"> be systematically controlled and manipulated. The results suggest that employee helping behaviors, in response to </w:t>
+      </w:r>
+      <w:r>
+        <w:rPr>
+          <w:rFonts w:ascii="Times New Roman" w:hAnsi="Times New Roman" w:cs="Times New Roman"/>
+          <w:color w:val="000000" w:themeColor="text1"/>
+        </w:rPr>
+        <w:t>pleas for assistance</w:t>
+      </w:r>
+      <w:r>
+        <w:rPr>
+          <w:rFonts w:ascii="Times New Roman" w:hAnsi="Times New Roman" w:cs="Times New Roman"/>
+          <w:color w:val="000000" w:themeColor="text1"/>
+        </w:rPr>
+        <w:t xml:space="preserve">, may exhibit sustained differences even if employees do not differ </w:t>
       </w:r>
       <w:r>
         <w:rPr>
@@ -305,7 +354,35 @@
           <w:rFonts w:ascii="Times New Roman" w:hAnsi="Times New Roman" w:cs="Times New Roman"/>
           <w:color w:val="000000" w:themeColor="text1"/>
         </w:rPr>
-        <w:t xml:space="preserve">One topic of recent interest in this literature is a pattern which has been articulated using phrases such as “extra miler” or “good soldier” (Li, Zhao, Walter, Zhang, &amp; Yu, 2015; Methot, Lepak, Shipp, &amp; Boswell, 2017). These labels refer to an employee who consistently offers more OCBs than his or her colleagues – across an unspecified amount of time, he or she is typically one of the employees offering the greatest number of OCBs – and the presumed causes of this behavior are individual characteristics. Methot et al., (2017), for instance, argue that personality traits and prosocial motives are the research-supported causes of this pattern. Stated simply, an extra miler/good soldier exhibits sustained, superior levels of OCBs due to his or her disposition or attitude (e.g., Chiaburu, Oh, Berry, Li, &amp; Gardner, 2011). This emphasis on individual characteristics is similar to the commonly identified predictors of OCBs in general, which </w:t>
+        <w:t xml:space="preserve">One topic of recent interest in this literature is a pattern which has been articulated using phrases such as “extra miler” or “good soldier” (Li, Zhao, Walter, Zhang, &amp; Yu, 2015; Methot, Lepak, Shipp, &amp; Boswell, 2017). These labels refer to an employee who consistently offers more </w:t>
+      </w:r>
+      <w:r>
+        <w:rPr>
+          <w:rFonts w:ascii="Times New Roman" w:hAnsi="Times New Roman" w:cs="Times New Roman"/>
+          <w:color w:val="000000" w:themeColor="text1"/>
+        </w:rPr>
+        <w:t>help</w:t>
+      </w:r>
+      <w:r>
+        <w:rPr>
+          <w:rFonts w:ascii="Times New Roman" w:hAnsi="Times New Roman" w:cs="Times New Roman"/>
+          <w:color w:val="000000" w:themeColor="text1"/>
+        </w:rPr>
+        <w:t xml:space="preserve"> than his or her colleagues – across an unspecified amount of time, he or she is typically one of the employees offering the greatest number of OCBs</w:t>
+      </w:r>
+      <w:r>
+        <w:rPr>
+          <w:rFonts w:ascii="Times New Roman" w:hAnsi="Times New Roman" w:cs="Times New Roman"/>
+          <w:color w:val="000000" w:themeColor="text1"/>
+        </w:rPr>
+        <w:t>. The</w:t>
+      </w:r>
+      <w:r>
+        <w:rPr>
+          <w:rFonts w:ascii="Times New Roman" w:hAnsi="Times New Roman" w:cs="Times New Roman"/>
+          <w:color w:val="000000" w:themeColor="text1"/>
+        </w:rPr>
+        <w:t xml:space="preserve"> presumed causes of this behavior are individual characteristics. Methot et al., (2017), for instance, argue that personality traits and prosocial motives are the research-supported causes of this pattern. Stated simply, an extra miler/good soldier exhibits sustained, superior levels of OCBs due to his or her disposition or attitude (e.g., Chiaburu, Oh, Berry, Li, &amp; Gardner, 2011). This emphasis on individual characteristics is similar to the commonly identified predictors of OCBs in general, which </w:t>
       </w:r>
       <w:r>
         <w:rPr>

</xml_diff>